<commit_message>
Updates on Project Plan and Database Structure
</commit_message>
<xml_diff>
--- a/Project Plan.docx
+++ b/Project Plan.docx
@@ -2300,7 +2300,21 @@
         <w:rPr>
           <w:lang w:val="en-US"/>
         </w:rPr>
-        <w:t>The problem is that there are a lot of websites that offer help with coding for example, but there isn’t any main hub where we can all help each other and build up a small network of people.</w:t>
+        <w:t>The problem is that there are a lot of webs</w:t>
+      </w:r>
+      <w:r>
+        <w:rPr>
+          <w:lang w:val="en-US"/>
+        </w:rPr>
+        <w:t>ites that offer help with coding</w:t>
+      </w:r>
+      <w:bookmarkStart w:id="3" w:name="_GoBack"/>
+      <w:bookmarkEnd w:id="3"/>
+      <w:r>
+        <w:rPr>
+          <w:lang w:val="en-US"/>
+        </w:rPr>
+        <w:t>, but there isn’t any main hub where we can all help each other and build up a small network of people.</w:t>
       </w:r>
     </w:p>
     <w:p>
@@ -2368,7 +2382,7 @@
         </w:rPr>
         <w:t>What are the decision moments for the client. Give an overview.</w:t>
       </w:r>
-      <w:bookmarkStart w:id="3" w:name="_Toc498598300"/>
+      <w:bookmarkStart w:id="4" w:name="_Toc498598300"/>
     </w:p>
     <w:p>
       <w:pPr>
@@ -2377,7 +2391,7 @@
           <w:lang w:val="en-US"/>
         </w:rPr>
       </w:pPr>
-      <w:bookmarkStart w:id="4" w:name="_Toc498951134"/>
+      <w:bookmarkStart w:id="5" w:name="_Toc498951134"/>
       <w:r>
         <w:rPr>
           <w:lang w:val="en-US"/>
@@ -2390,8 +2404,8 @@
         </w:rPr>
         <w:t xml:space="preserve"> assignment</w:t>
       </w:r>
-      <w:bookmarkEnd w:id="3"/>
       <w:bookmarkEnd w:id="4"/>
+      <w:bookmarkEnd w:id="5"/>
     </w:p>
     <w:p>
       <w:pPr>
@@ -2452,7 +2466,7 @@
         </w:rPr>
         <w:t>Assignment formulation</w:t>
       </w:r>
-      <w:bookmarkStart w:id="5" w:name="_Toc498598301"/>
+      <w:bookmarkStart w:id="6" w:name="_Toc498598301"/>
     </w:p>
     <w:p>
       <w:pPr>
@@ -2461,7 +2475,7 @@
           <w:lang w:val="en-US"/>
         </w:rPr>
       </w:pPr>
-      <w:bookmarkStart w:id="6" w:name="_Toc498951135"/>
+      <w:bookmarkStart w:id="7" w:name="_Toc498951135"/>
       <w:r>
         <w:rPr>
           <w:lang w:val="en-US"/>
@@ -2480,8 +2494,8 @@
         </w:rPr>
         <w:t>ies</w:t>
       </w:r>
-      <w:bookmarkEnd w:id="5"/>
       <w:bookmarkEnd w:id="6"/>
+      <w:bookmarkEnd w:id="7"/>
     </w:p>
     <w:p>
       <w:pPr>
@@ -2552,8 +2566,8 @@
           <w:lang w:val="en-US"/>
         </w:rPr>
       </w:pPr>
-      <w:bookmarkStart w:id="7" w:name="_Toc498598302"/>
-      <w:bookmarkStart w:id="8" w:name="_Toc498951136"/>
+      <w:bookmarkStart w:id="8" w:name="_Toc498598302"/>
+      <w:bookmarkStart w:id="9" w:name="_Toc498951136"/>
       <w:r>
         <w:rPr>
           <w:lang w:val="en-US"/>
@@ -2566,8 +2580,8 @@
         </w:rPr>
         <w:t>boundaries</w:t>
       </w:r>
-      <w:bookmarkEnd w:id="7"/>
       <w:bookmarkEnd w:id="8"/>
+      <w:bookmarkEnd w:id="9"/>
     </w:p>
     <w:p>
       <w:pPr>
@@ -2630,8 +2644,8 @@
           <w:lang w:val="en-US"/>
         </w:rPr>
       </w:pPr>
-      <w:bookmarkStart w:id="9" w:name="_Toc498951137"/>
-      <w:bookmarkStart w:id="10" w:name="_Toc498598303"/>
+      <w:bookmarkStart w:id="10" w:name="_Toc498951137"/>
+      <w:bookmarkStart w:id="11" w:name="_Toc498598303"/>
       <w:r>
         <w:rPr>
           <w:lang w:val="en-US"/>
@@ -2639,7 +2653,7 @@
         <w:lastRenderedPageBreak/>
         <w:t>Requirements</w:t>
       </w:r>
-      <w:bookmarkEnd w:id="9"/>
+      <w:bookmarkEnd w:id="10"/>
     </w:p>
     <w:p>
       <w:pPr>
@@ -2846,8 +2860,6 @@
         </w:rPr>
         <w:t>Moderators</w:t>
       </w:r>
-      <w:bookmarkStart w:id="11" w:name="_GoBack"/>
-      <w:bookmarkEnd w:id="11"/>
     </w:p>
     <w:p>
       <w:pPr>
@@ -3092,7 +3104,7 @@
         </w:rPr>
         <w:t>s</w:t>
       </w:r>
-      <w:bookmarkEnd w:id="10"/>
+      <w:bookmarkEnd w:id="11"/>
       <w:bookmarkEnd w:id="12"/>
     </w:p>
     <w:p>
@@ -8369,6 +8381,7 @@
     <w:rsid w:val="00B2793C"/>
     <w:rsid w:val="00CC1002"/>
     <w:rsid w:val="00F926E5"/>
+    <w:rsid w:val="00FA46F3"/>
   </w:rsids>
   <m:mathPr>
     <m:mathFont m:val="Cambria Math"/>
@@ -9391,7 +9404,7 @@
 </file>
 
 <file path=customXml/itemProps1.xml><?xml version="1.0" encoding="utf-8"?>
-<ds:datastoreItem xmlns:ds="http://schemas.openxmlformats.org/officeDocument/2006/customXml" ds:itemID="{C262E4D3-B9F6-4DE7-B0AA-47CC11819C2E}">
+<ds:datastoreItem xmlns:ds="http://schemas.openxmlformats.org/officeDocument/2006/customXml" ds:itemID="{E24087AC-51FA-411F-9EC7-6164949A3AC6}">
   <ds:schemaRefs>
     <ds:schemaRef ds:uri="http://schemas.openxmlformats.org/officeDocument/2006/bibliography"/>
   </ds:schemaRefs>

</xml_diff>